<commit_message>
Quase finalizando o trabalho escrito
</commit_message>
<xml_diff>
--- a/Algoritmos de Ordenação (Trabalho II)/Referencias.docx
+++ b/Algoritmos de Ordenação (Trabalho II)/Referencias.docx
@@ -8,10 +8,20 @@
       </w:r>
     </w:p>
     <w:p>
+      <w:hyperlink r:id="rId4" w:history="1">
+        <w:r>
+          <w:rPr>
+            <w:rStyle w:val="Hyperlink"/>
+          </w:rPr>
+          <w:t>https://www.cos.ufrj.br/~rfarias/cos121/aula_06.html</w:t>
+        </w:r>
+      </w:hyperlink>
       <w:r>
-        <w:t xml:space="preserve">https://www.cos.ufrj.br/~rfarias/cos121/aula_06.html </w:t>
+        <w:t xml:space="preserve"> </w:t>
       </w:r>
-      <w:hyperlink r:id="rId4" w:history="1">
+    </w:p>
+    <w:p>
+      <w:hyperlink r:id="rId5" w:history="1">
         <w:r>
           <w:rPr>
             <w:rStyle w:val="Hyperlink"/>
@@ -21,12 +31,17 @@
       </w:hyperlink>
     </w:p>
     <w:p>
-      <w:r>
-        <w:t>https://www.vivaolinux.com.br/script/Ordenar-vetor-com-algoritmo-Insertion-Sort/</w:t>
-      </w:r>
-    </w:p>
-    <w:p>
-      <w:hyperlink r:id="rId5" w:history="1">
+      <w:hyperlink r:id="rId6" w:history="1">
+        <w:r>
+          <w:rPr>
+            <w:rStyle w:val="Hyperlink"/>
+          </w:rPr>
+          <w:t>https://www.vivaolinux.com.br/script/Ordenar-vetor-com-algoritmo-Insertion-Sort/</w:t>
+        </w:r>
+      </w:hyperlink>
+    </w:p>
+    <w:p>
+      <w:hyperlink r:id="rId7" w:history="1">
         <w:r>
           <w:rPr>
             <w:rStyle w:val="Hyperlink"/>
@@ -36,7 +51,7 @@
       </w:hyperlink>
     </w:p>
     <w:p>
-      <w:hyperlink r:id="rId6" w:history="1">
+      <w:hyperlink r:id="rId8" w:history="1">
         <w:r>
           <w:rPr>
             <w:rStyle w:val="Hyperlink"/>
@@ -46,7 +61,7 @@
       </w:hyperlink>
     </w:p>
     <w:p>
-      <w:hyperlink r:id="rId7" w:history="1">
+      <w:hyperlink r:id="rId9" w:history="1">
         <w:r>
           <w:rPr>
             <w:rStyle w:val="Hyperlink"/>
@@ -56,7 +71,7 @@
       </w:hyperlink>
     </w:p>
     <w:p>
-      <w:hyperlink r:id="rId8" w:history="1">
+      <w:hyperlink r:id="rId10" w:history="1">
         <w:r>
           <w:rPr>
             <w:rStyle w:val="Hyperlink"/>
@@ -66,7 +81,7 @@
       </w:hyperlink>
     </w:p>
     <w:p>
-      <w:hyperlink r:id="rId9" w:history="1">
+      <w:hyperlink r:id="rId11" w:history="1">
         <w:r>
           <w:rPr>
             <w:rStyle w:val="Hyperlink"/>
@@ -76,7 +91,7 @@
       </w:hyperlink>
     </w:p>
     <w:p>
-      <w:hyperlink r:id="rId10" w:history="1">
+      <w:hyperlink r:id="rId12" w:history="1">
         <w:r>
           <w:rPr>
             <w:rStyle w:val="Hyperlink"/>
@@ -86,7 +101,7 @@
       </w:hyperlink>
     </w:p>
     <w:p>
-      <w:hyperlink r:id="rId11" w:history="1">
+      <w:hyperlink r:id="rId13" w:history="1">
         <w:r>
           <w:rPr>
             <w:rStyle w:val="Hyperlink"/>
@@ -96,7 +111,7 @@
       </w:hyperlink>
     </w:p>
     <w:p>
-      <w:hyperlink r:id="rId12" w:history="1">
+      <w:hyperlink r:id="rId14" w:history="1">
         <w:r>
           <w:rPr>
             <w:rStyle w:val="Hyperlink"/>
@@ -106,7 +121,7 @@
       </w:hyperlink>
     </w:p>
     <w:p>
-      <w:hyperlink r:id="rId13" w:history="1">
+      <w:hyperlink r:id="rId15" w:history="1">
         <w:r>
           <w:rPr>
             <w:rStyle w:val="Hyperlink"/>
@@ -116,12 +131,17 @@
       </w:hyperlink>
     </w:p>
     <w:p>
-      <w:r>
-        <w:t>https://pt.wikipedia.org/wiki/Selection_sort</w:t>
-      </w:r>
-    </w:p>
-    <w:p>
-      <w:hyperlink r:id="rId14" w:history="1">
+      <w:hyperlink r:id="rId16" w:history="1">
+        <w:r>
+          <w:rPr>
+            <w:rStyle w:val="Hyperlink"/>
+          </w:rPr>
+          <w:t>https://pt.wikipedia.org/wiki/Selection_sort</w:t>
+        </w:r>
+      </w:hyperlink>
+    </w:p>
+    <w:p>
+      <w:hyperlink r:id="rId17" w:history="1">
         <w:r>
           <w:rPr>
             <w:rStyle w:val="Hyperlink"/>
@@ -131,12 +151,17 @@
       </w:hyperlink>
     </w:p>
     <w:p>
-      <w:r>
-        <w:t>https://www.geeksforgeeks.org/selection-sort/</w:t>
-      </w:r>
-    </w:p>
-    <w:p>
-      <w:hyperlink r:id="rId15" w:history="1">
+      <w:hyperlink r:id="rId18" w:history="1">
+        <w:r>
+          <w:rPr>
+            <w:rStyle w:val="Hyperlink"/>
+          </w:rPr>
+          <w:t>https://www.geeksforgeeks.org/selection-sort/</w:t>
+        </w:r>
+      </w:hyperlink>
+    </w:p>
+    <w:p>
+      <w:hyperlink r:id="rId19" w:history="1">
         <w:r>
           <w:rPr>
             <w:rStyle w:val="Hyperlink"/>
@@ -146,7 +171,7 @@
       </w:hyperlink>
     </w:p>
     <w:p>
-      <w:hyperlink r:id="rId16" w:history="1">
+      <w:hyperlink r:id="rId20" w:history="1">
         <w:r>
           <w:rPr>
             <w:rStyle w:val="Hyperlink"/>
@@ -156,7 +181,7 @@
       </w:hyperlink>
     </w:p>
     <w:p>
-      <w:hyperlink r:id="rId17" w:history="1">
+      <w:hyperlink r:id="rId21" w:history="1">
         <w:r>
           <w:rPr>
             <w:rStyle w:val="Hyperlink"/>
@@ -166,7 +191,7 @@
       </w:hyperlink>
     </w:p>
     <w:p>
-      <w:hyperlink r:id="rId18" w:history="1">
+      <w:hyperlink r:id="rId22" w:history="1">
         <w:r>
           <w:rPr>
             <w:rStyle w:val="Hyperlink"/>
@@ -176,12 +201,17 @@
       </w:hyperlink>
     </w:p>
     <w:p>
-      <w:r>
-        <w:t>https://hackr.io/blog/bubble-sort-in-c</w:t>
-      </w:r>
-    </w:p>
-    <w:p>
-      <w:hyperlink r:id="rId19" w:history="1">
+      <w:hyperlink r:id="rId23" w:history="1">
+        <w:r>
+          <w:rPr>
+            <w:rStyle w:val="Hyperlink"/>
+          </w:rPr>
+          <w:t>https://hackr.io/blog/bubble-sort-in-c</w:t>
+        </w:r>
+      </w:hyperlink>
+    </w:p>
+    <w:p>
+      <w:hyperlink r:id="rId24" w:history="1">
         <w:r>
           <w:rPr>
             <w:rStyle w:val="Hyperlink"/>
@@ -191,7 +221,7 @@
       </w:hyperlink>
     </w:p>
     <w:p>
-      <w:hyperlink r:id="rId20" w:history="1">
+      <w:hyperlink r:id="rId25" w:history="1">
         <w:r>
           <w:rPr>
             <w:rStyle w:val="Hyperlink"/>
@@ -201,7 +231,7 @@
       </w:hyperlink>
     </w:p>
     <w:p>
-      <w:hyperlink r:id="rId21" w:history="1">
+      <w:hyperlink r:id="rId26" w:history="1">
         <w:r>
           <w:rPr>
             <w:rStyle w:val="Hyperlink"/>
@@ -211,7 +241,7 @@
       </w:hyperlink>
     </w:p>
     <w:p>
-      <w:hyperlink r:id="rId22" w:history="1">
+      <w:hyperlink r:id="rId27" w:history="1">
         <w:r>
           <w:rPr>
             <w:rStyle w:val="Hyperlink"/>
@@ -221,7 +251,7 @@
       </w:hyperlink>
     </w:p>
     <w:p>
-      <w:hyperlink r:id="rId23" w:history="1">
+      <w:hyperlink r:id="rId28" w:history="1">
         <w:r>
           <w:rPr>
             <w:rStyle w:val="Hyperlink"/>
@@ -231,7 +261,7 @@
       </w:hyperlink>
     </w:p>
     <w:p>
-      <w:hyperlink r:id="rId24" w:history="1">
+      <w:hyperlink r:id="rId29" w:history="1">
         <w:r>
           <w:rPr>
             <w:rStyle w:val="Hyperlink"/>
@@ -241,7 +271,7 @@
       </w:hyperlink>
     </w:p>
     <w:p>
-      <w:hyperlink r:id="rId25" w:history="1">
+      <w:hyperlink r:id="rId30" w:history="1">
         <w:r>
           <w:rPr>
             <w:rStyle w:val="Hyperlink"/>
@@ -251,7 +281,7 @@
       </w:hyperlink>
     </w:p>
     <w:p>
-      <w:hyperlink r:id="rId26" w:history="1">
+      <w:hyperlink r:id="rId31" w:history="1">
         <w:r>
           <w:rPr>
             <w:rStyle w:val="Hyperlink"/>
@@ -261,7 +291,12 @@
       </w:hyperlink>
     </w:p>
     <w:p>
-      <w:hyperlink r:id="rId27" w:history="1">
+      <w:pPr>
+        <w:rPr>
+          <w:rStyle w:val="Hyperlink"/>
+        </w:rPr>
+      </w:pPr>
+      <w:hyperlink r:id="rId32" w:history="1">
         <w:r>
           <w:rPr>
             <w:rStyle w:val="Hyperlink"/>
@@ -271,7 +306,17 @@
       </w:hyperlink>
     </w:p>
     <w:p>
-      <w:hyperlink r:id="rId28" w:history="1">
+      <w:hyperlink r:id="rId33" w:history="1">
+        <w:r>
+          <w:rPr>
+            <w:rStyle w:val="Hyperlink"/>
+          </w:rPr>
+          <w:t>https://pt.stackoverflow.com/questions/188646/o-que-define-um-algoritmo-de-ordena%C3%A7%C3%A3o-est%C3%A1vel</w:t>
+        </w:r>
+      </w:hyperlink>
+    </w:p>
+    <w:p>
+      <w:hyperlink r:id="rId34" w:history="1">
         <w:r>
           <w:rPr>
             <w:rStyle w:val="Hyperlink"/>
@@ -281,7 +326,7 @@
       </w:hyperlink>
     </w:p>
     <w:p>
-      <w:hyperlink r:id="rId29" w:history="1">
+      <w:hyperlink r:id="rId35" w:history="1">
         <w:r>
           <w:rPr>
             <w:rStyle w:val="Hyperlink"/>
@@ -291,7 +336,7 @@
       </w:hyperlink>
     </w:p>
     <w:p>
-      <w:hyperlink r:id="rId30" w:history="1">
+      <w:hyperlink r:id="rId36" w:history="1">
         <w:r>
           <w:rPr>
             <w:rStyle w:val="Hyperlink"/>
@@ -301,7 +346,7 @@
       </w:hyperlink>
     </w:p>
     <w:p>
-      <w:hyperlink r:id="rId31" w:history="1">
+      <w:hyperlink r:id="rId37" w:history="1">
         <w:r>
           <w:rPr>
             <w:rStyle w:val="Hyperlink"/>
@@ -311,7 +356,7 @@
       </w:hyperlink>
     </w:p>
     <w:p>
-      <w:hyperlink r:id="rId32" w:history="1">
+      <w:hyperlink r:id="rId38" w:history="1">
         <w:r>
           <w:rPr>
             <w:rStyle w:val="Hyperlink"/>
@@ -321,7 +366,12 @@
       </w:hyperlink>
     </w:p>
     <w:p>
-      <w:hyperlink r:id="rId33" w:history="1">
+      <w:pPr>
+        <w:rPr>
+          <w:rStyle w:val="Hyperlink"/>
+        </w:rPr>
+      </w:pPr>
+      <w:hyperlink r:id="rId39" w:history="1">
         <w:r>
           <w:rPr>
             <w:rStyle w:val="Hyperlink"/>
@@ -330,10 +380,125 @@
         </w:r>
       </w:hyperlink>
     </w:p>
+    <w:p>
+      <w:hyperlink r:id="rId40" w:history="1">
+        <w:r>
+          <w:rPr>
+            <w:rStyle w:val="Hyperlink"/>
+          </w:rPr>
+          <w:t>https://homepages.dcc.ufmg.br/~cunha/teaching/20121/aeds2/quicksort.pdf</w:t>
+        </w:r>
+      </w:hyperlink>
+    </w:p>
+    <w:p>
+      <w:hyperlink r:id="rId41" w:history="1">
+        <w:r>
+          <w:rPr>
+            <w:rStyle w:val="Hyperlink"/>
+          </w:rPr>
+          <w:t>https://www.ebah.com.br/content/ABAAAfL_cAH/quicksort</w:t>
+        </w:r>
+      </w:hyperlink>
+    </w:p>
+    <w:p>
+      <w:hyperlink r:id="rId42" w:history="1">
+        <w:r>
+          <w:rPr>
+            <w:rStyle w:val="Hyperlink"/>
+          </w:rPr>
+          <w:t>https://pt.slideshare.net/Daianadevila/trabalho-mtodos-de-ordenao</w:t>
+        </w:r>
+      </w:hyperlink>
+    </w:p>
+    <w:p>
+      <w:hyperlink r:id="rId43" w:history="1">
+        <w:r>
+          <w:rPr>
+            <w:rStyle w:val="Hyperlink"/>
+          </w:rPr>
+          <w:t>https://en.wikipedia.org/wiki/Quicksort</w:t>
+        </w:r>
+      </w:hyperlink>
+    </w:p>
+    <w:p>
+      <w:hyperlink r:id="rId44" w:history="1">
+        <w:r>
+          <w:rPr>
+            <w:rStyle w:val="Hyperlink"/>
+          </w:rPr>
+          <w:t>http://www.programasprontos.com/algoritmos-de-ordenacao/algortimo-quick-sort/</w:t>
+        </w:r>
+      </w:hyperlink>
+    </w:p>
+    <w:p>
+      <w:hyperlink r:id="rId45" w:history="1">
+        <w:r>
+          <w:rPr>
+            <w:rStyle w:val="Hyperlink"/>
+          </w:rPr>
+          <w:t>https://www.vivaolinux.com.br/script/Ordenacao-QuickSort</w:t>
+        </w:r>
+      </w:hyperlink>
+    </w:p>
+    <w:p>
+      <w:hyperlink r:id="rId46" w:history="1">
+        <w:r>
+          <w:rPr>
+            <w:rStyle w:val="Hyperlink"/>
+          </w:rPr>
+          <w:t>https://www.geeksforgeeks.org/quick-sort/</w:t>
+        </w:r>
+      </w:hyperlink>
+    </w:p>
+    <w:p>
+      <w:hyperlink r:id="rId47" w:history="1">
+        <w:r>
+          <w:rPr>
+            <w:rStyle w:val="Hyperlink"/>
+          </w:rPr>
+          <w:t>http://www.rafaeltoledo.net/algoritmos-de-ordenacao-5/</w:t>
+        </w:r>
+      </w:hyperlink>
+    </w:p>
+    <w:p>
+      <w:hyperlink r:id="rId48" w:history="1">
+        <w:r>
+          <w:rPr>
+            <w:rStyle w:val="Hyperlink"/>
+          </w:rPr>
+          <w:t>https://pt.wikipedia.org/wiki/Quicksort</w:t>
+        </w:r>
+      </w:hyperlink>
+    </w:p>
+    <w:p>
+      <w:hyperlink r:id="rId49" w:history="1">
+        <w:r>
+          <w:rPr>
+            <w:rStyle w:val="Hyperlink"/>
+          </w:rPr>
+          <w:t>https://www.ft.unicamp.br/liag/siteEd/implementacao/quick-sort.php</w:t>
+        </w:r>
+      </w:hyperlink>
+    </w:p>
+    <w:p>
+      <w:hyperlink r:id="rId50" w:history="1">
+        <w:r>
+          <w:rPr>
+            <w:rStyle w:val="Hyperlink"/>
+          </w:rPr>
+          <w:t>https://blog.pantuza.com/artigos/o-algoritmo-de-ordenacao-quicksort</w:t>
+        </w:r>
+      </w:hyperlink>
+    </w:p>
+    <w:p/>
     <w:p>
       <w:bookmarkStart w:id="0" w:name="_GoBack"/>
       <w:bookmarkEnd w:id="0"/>
     </w:p>
+    <w:p/>
+    <w:p/>
+    <w:p/>
+    <w:p/>
     <w:p/>
     <w:p/>
     <w:p/>

</xml_diff>

<commit_message>
Continuando a parte escrita
Além de ter que colocar nas normas da UFRR
falta só a busca sequencial e a binária
</commit_message>
<xml_diff>
--- a/Algoritmos de Ordenação (Trabalho II)/Referencias.docx
+++ b/Algoritmos de Ordenação (Trabalho II)/Referencias.docx
@@ -490,11 +490,87 @@
         </w:r>
       </w:hyperlink>
     </w:p>
-    <w:p/>
+    <w:p>
+      <w:hyperlink r:id="rId51" w:history="1">
+        <w:r>
+          <w:rPr>
+            <w:rStyle w:val="Hyperlink"/>
+          </w:rPr>
+          <w:t>https://pt.wikipedia.org/wiki/Merge_sort#Desvantagens</w:t>
+        </w:r>
+      </w:hyperlink>
+    </w:p>
+    <w:p>
+      <w:hyperlink r:id="rId52" w:history="1">
+        <w:r>
+          <w:rPr>
+            <w:rStyle w:val="Hyperlink"/>
+          </w:rPr>
+          <w:t>https://www.ft.unicamp.br/liag/siteEd/implementacao/merge-sort.php</w:t>
+        </w:r>
+      </w:hyperlink>
+    </w:p>
+    <w:p>
+      <w:hyperlink r:id="rId53" w:history="1">
+        <w:r>
+          <w:rPr>
+            <w:rStyle w:val="Hyperlink"/>
+          </w:rPr>
+          <w:t>https://gist.github.com/olegon/27c2a880c9b932862e60ab5eb89be5b6</w:t>
+        </w:r>
+      </w:hyperlink>
+    </w:p>
+    <w:p>
+      <w:hyperlink r:id="rId54" w:history="1">
+        <w:r>
+          <w:rPr>
+            <w:rStyle w:val="Hyperlink"/>
+          </w:rPr>
+          <w:t>https://www.cos.ufrj.br/~rfarias/cos121/aula_07.html</w:t>
+        </w:r>
+      </w:hyperlink>
+    </w:p>
+    <w:p>
+      <w:hyperlink r:id="rId55" w:history="1">
+        <w:r>
+          <w:rPr>
+            <w:rStyle w:val="Hyperlink"/>
+          </w:rPr>
+          <w:t>http://lucianasondermann.blogspot.com/2011/03/algoritmo-mergesort-em-c.html</w:t>
+        </w:r>
+      </w:hyperlink>
+    </w:p>
+    <w:p>
+      <w:hyperlink r:id="rId56" w:history="1">
+        <w:r>
+          <w:rPr>
+            <w:rStyle w:val="Hyperlink"/>
+          </w:rPr>
+          <w:t>http://recantodocodigo.blogspot.com/2016/02/algoritmo-de-ordenacao-mergesort-c.html</w:t>
+        </w:r>
+      </w:hyperlink>
+    </w:p>
+    <w:p>
+      <w:hyperlink r:id="rId57" w:history="1">
+        <w:r>
+          <w:rPr>
+            <w:rStyle w:val="Hyperlink"/>
+          </w:rPr>
+          <w:t>https://www.geeksforgeeks.org/merge-sort/</w:t>
+        </w:r>
+      </w:hyperlink>
+    </w:p>
     <w:p>
       <w:bookmarkStart w:id="0" w:name="_GoBack"/>
       <w:bookmarkEnd w:id="0"/>
     </w:p>
+    <w:p/>
+    <w:p/>
+    <w:p/>
+    <w:p/>
+    <w:p/>
+    <w:p/>
+    <w:p/>
     <w:p/>
     <w:p/>
     <w:p/>

</xml_diff>

<commit_message>
Falta apenas colocar nas normas da UFRR
Todo o conteúdo da questão 1 está ai
colocarei nas normas da UFRR e vou fazer o slide para a apresentação
</commit_message>
<xml_diff>
--- a/Algoritmos de Ordenação (Trabalho II)/Referencias.docx
+++ b/Algoritmos de Ordenação (Trabalho II)/Referencias.docx
@@ -561,9 +561,170 @@
       </w:hyperlink>
     </w:p>
     <w:p>
+      <w:hyperlink r:id="rId58" w:history="1">
+        <w:r>
+          <w:rPr>
+            <w:rStyle w:val="Hyperlink"/>
+          </w:rPr>
+          <w:t>https://pt.wikipedia.org/wiki/Pesquisa_bin%C3%A1ria</w:t>
+        </w:r>
+      </w:hyperlink>
+    </w:p>
+    <w:p>
+      <w:hyperlink r:id="rId59" w:history="1">
+        <w:r>
+          <w:rPr>
+            <w:rStyle w:val="Hyperlink"/>
+          </w:rPr>
+          <w:t>https://www.ime.usp.br/~pf/algoritmos/aulas/bubi.ht</w:t>
+        </w:r>
+        <w:r>
+          <w:rPr>
+            <w:rStyle w:val="Hyperlink"/>
+          </w:rPr>
+          <w:t>m</w:t>
+        </w:r>
+        <w:r>
+          <w:rPr>
+            <w:rStyle w:val="Hyperlink"/>
+          </w:rPr>
+          <w:t>l</w:t>
+        </w:r>
+      </w:hyperlink>
+    </w:p>
+    <w:p>
+      <w:hyperlink r:id="rId60" w:history="1">
+        <w:r>
+          <w:rPr>
+            <w:rStyle w:val="Hyperlink"/>
+          </w:rPr>
+          <w:t>http://angelitomg.com/blog/busca-binaria-em</w:t>
+        </w:r>
+        <w:r>
+          <w:rPr>
+            <w:rStyle w:val="Hyperlink"/>
+          </w:rPr>
+          <w:t>-</w:t>
+        </w:r>
+        <w:r>
+          <w:rPr>
+            <w:rStyle w:val="Hyperlink"/>
+          </w:rPr>
+          <w:t>linguagem-c/</w:t>
+        </w:r>
+      </w:hyperlink>
+    </w:p>
+    <w:p>
+      <w:hyperlink r:id="rId61" w:history="1">
+        <w:r>
+          <w:rPr>
+            <w:rStyle w:val="Hyperlink"/>
+          </w:rPr>
+          <w:t>http://www.rafaeltoledo.net/algoritmos-de-busca-3-busca-binaria/</w:t>
+        </w:r>
+      </w:hyperlink>
+    </w:p>
+    <w:p>
+      <w:hyperlink r:id="rId62" w:history="1">
+        <w:r>
+          <w:rPr>
+            <w:rStyle w:val="Hyperlink"/>
+          </w:rPr>
+          <w:t>https://www.hardware.com.br/comunidade/busca-binaria/1162141/</w:t>
+        </w:r>
+      </w:hyperlink>
+    </w:p>
+    <w:p>
+      <w:hyperlink r:id="rId63" w:history="1">
+        <w:r>
+          <w:rPr>
+            <w:rStyle w:val="Hyperlink"/>
+          </w:rPr>
+          <w:t>http://cafofodoprogramador.blogspot.com/2009/02/busca-binaria-em-linguagem-c.html</w:t>
+        </w:r>
+      </w:hyperlink>
+    </w:p>
+    <w:p>
+      <w:hyperlink r:id="rId64" w:history="1">
+        <w:r>
+          <w:rPr>
+            <w:rStyle w:val="Hyperlink"/>
+          </w:rPr>
+          <w:t>https://www.vivaolinux.com.br/script/Busca-binaria-1</w:t>
+        </w:r>
+      </w:hyperlink>
+    </w:p>
+    <w:p>
+      <w:hyperlink r:id="rId65" w:history="1">
+        <w:r>
+          <w:rPr>
+            <w:rStyle w:val="Hyperlink"/>
+          </w:rPr>
+          <w:t>https://www.vivaolinux.com.br/topico/C-C++/Ordenacao-e-pesquisa-binaria-em-C</w:t>
+        </w:r>
+      </w:hyperlink>
+    </w:p>
+    <w:p>
+      <w:hyperlink r:id="rId66" w:history="1">
+        <w:r>
+          <w:rPr>
+            <w:rStyle w:val="Hyperlink"/>
+          </w:rPr>
+          <w:t>https://pt.wikipedia.org/wiki/Busca_linear</w:t>
+        </w:r>
+      </w:hyperlink>
+    </w:p>
+    <w:p>
+      <w:hyperlink r:id="rId67" w:history="1">
+        <w:r>
+          <w:rPr>
+            <w:rStyle w:val="Hyperlink"/>
+          </w:rPr>
+          <w:t>http://www.rafaeltoledo.net/algoritmos-de-busca-2-busca-sequencial/</w:t>
+        </w:r>
+      </w:hyperlink>
+    </w:p>
+    <w:p>
+      <w:hyperlink r:id="rId68" w:history="1">
+        <w:r>
+          <w:rPr>
+            <w:rStyle w:val="Hyperlink"/>
+          </w:rPr>
+          <w:t>https://www.blogcyberini.com/2017/09/busca-linear.html</w:t>
+        </w:r>
+      </w:hyperlink>
+    </w:p>
+    <w:p>
+      <w:hyperlink r:id="rId69" w:history="1">
+        <w:r>
+          <w:rPr>
+            <w:rStyle w:val="Hyperlink"/>
+          </w:rPr>
+          <w:t>http://www.dcc.fc.up.pt/~acm/aulas/IP10/pesq.pdf</w:t>
+        </w:r>
+      </w:hyperlink>
+    </w:p>
+    <w:p>
+      <w:hyperlink r:id="rId70" w:history="1">
+        <w:r>
+          <w:rPr>
+            <w:rStyle w:val="Hyperlink"/>
+          </w:rPr>
+          <w:t>http://www.facom.ufms.br/~lianaduenha/sites/default/files/aula04.pdf</w:t>
+        </w:r>
+      </w:hyperlink>
+    </w:p>
+    <w:p>
       <w:bookmarkStart w:id="0" w:name="_GoBack"/>
       <w:bookmarkEnd w:id="0"/>
     </w:p>
+    <w:p/>
+    <w:p/>
+    <w:p/>
+    <w:p/>
+    <w:p/>
+    <w:p/>
+    <w:p/>
     <w:p/>
     <w:p/>
     <w:p/>
@@ -1038,6 +1199,18 @@
       <w:shd w:val="clear" w:color="auto" w:fill="E1DFDD"/>
     </w:rPr>
   </w:style>
+  <w:style w:type="character" w:styleId="HiperlinkVisitado">
+    <w:name w:val="FollowedHyperlink"/>
+    <w:basedOn w:val="Fontepargpadro"/>
+    <w:uiPriority w:val="99"/>
+    <w:semiHidden/>
+    <w:unhideWhenUsed/>
+    <w:rsid w:val="00390486"/>
+    <w:rPr>
+      <w:color w:val="954F72" w:themeColor="followedHyperlink"/>
+      <w:u w:val="single"/>
+    </w:rPr>
+  </w:style>
 </w:styles>
 </file>
 

</xml_diff>